<commit_message>
Add Praca Magisterska document
</commit_message>
<xml_diff>
--- a/Praca przejsciowa.docx
+++ b/Praca przejsciowa.docx
@@ -613,21 +613,22 @@
     </w:p>
     <w:sdt>
       <w:sdtPr>
+        <w:rPr>
+          <w:rFonts w:asciiTheme="minorHAnsi" w:eastAsiaTheme="minorHAnsi" w:hAnsiTheme="minorHAnsi" w:cstheme="minorBidi"/>
+          <w:b w:val="0"/>
+          <w:bCs w:val="0"/>
+          <w:color w:val="auto"/>
+          <w:sz w:val="22"/>
+          <w:szCs w:val="22"/>
+          <w:lang w:eastAsia="en-US"/>
+        </w:rPr>
         <w:id w:val="1169833143"/>
         <w:docPartObj>
           <w:docPartGallery w:val="Table of Contents"/>
           <w:docPartUnique/>
         </w:docPartObj>
       </w:sdtPr>
-      <w:sdtEndPr>
-        <w:rPr>
-          <w:rFonts w:asciiTheme="minorHAnsi" w:eastAsiaTheme="minorHAnsi" w:hAnsiTheme="minorHAnsi" w:cstheme="minorBidi"/>
-          <w:color w:val="auto"/>
-          <w:sz w:val="22"/>
-          <w:szCs w:val="22"/>
-          <w:lang w:eastAsia="en-US"/>
-        </w:rPr>
-      </w:sdtEndPr>
+      <w:sdtEndPr/>
       <w:sdtContent>
         <w:p>
           <w:pPr>
@@ -2315,7 +2316,7 @@
     <w:p>
       <w:pPr>
         <w:spacing w:line="360" w:lineRule="auto"/>
-        <w:jc w:val="both"/>
+        <w:jc w:val="center"/>
         <w:rPr>
           <w:rFonts w:ascii="Times New Roman" w:hAnsi="Times New Roman" w:cs="Times New Roman"/>
           <w:i/>
@@ -2326,7 +2327,21 @@
           <w:rFonts w:ascii="Times New Roman" w:hAnsi="Times New Roman" w:cs="Times New Roman"/>
           <w:i/>
         </w:rPr>
-        <w:t>Rys. 1 Okno programu ABAQUS. Badany model wykorzystywany w tej pracy</w:t>
+        <w:t xml:space="preserve">Rys. 1 Okno programu ABAQUS. Badany model wykorzystywany w </w:t>
+      </w:r>
+      <w:r>
+        <w:rPr>
+          <w:rFonts w:ascii="Times New Roman" w:hAnsi="Times New Roman" w:cs="Times New Roman"/>
+          <w:i/>
+        </w:rPr>
+        <w:t>poniższej</w:t>
+      </w:r>
+      <w:r>
+        <w:rPr>
+          <w:rFonts w:ascii="Times New Roman" w:hAnsi="Times New Roman" w:cs="Times New Roman"/>
+          <w:i/>
+        </w:rPr>
+        <w:t xml:space="preserve"> pracy</w:t>
       </w:r>
     </w:p>
     <w:p>
@@ -2654,7 +2669,23 @@
           <w:sz w:val="24"/>
           <w:szCs w:val="24"/>
         </w:rPr>
-        <w:t>w przedziale 0-1 [m n] m – liczba kroków, n – kolejne amplit</w:t>
+        <w:t>w przedziale 0-1 [m</w:t>
+      </w:r>
+      <w:r>
+        <w:rPr>
+          <w:rFonts w:ascii="Times New Roman" w:hAnsi="Times New Roman" w:cs="Times New Roman"/>
+          <w:sz w:val="24"/>
+          <w:szCs w:val="24"/>
+        </w:rPr>
+        <w:t>][</w:t>
+      </w:r>
+      <w:r>
+        <w:rPr>
+          <w:rFonts w:ascii="Times New Roman" w:hAnsi="Times New Roman" w:cs="Times New Roman"/>
+          <w:sz w:val="24"/>
+          <w:szCs w:val="24"/>
+        </w:rPr>
+        <w:t>n] m – liczba kroków, n – kolejne amplit</w:t>
       </w:r>
       <w:r>
         <w:rPr>
@@ -2707,7 +2738,31 @@
           <w:sz w:val="24"/>
           <w:szCs w:val="24"/>
         </w:rPr>
-        <w:t xml:space="preserve"> zawierająca współrzędne węzłów sieci, w następnych krokach symulacji programu ABAQUS. Macierz wynikowa o</w:t>
+        <w:t xml:space="preserve"> zawie</w:t>
+      </w:r>
+      <w:r>
+        <w:rPr>
+          <w:rFonts w:ascii="Times New Roman" w:hAnsi="Times New Roman" w:cs="Times New Roman"/>
+          <w:sz w:val="24"/>
+          <w:szCs w:val="24"/>
+        </w:rPr>
+        <w:t>rająca współrzędne węzłów sieci w kolejnych</w:t>
+      </w:r>
+      <w:r>
+        <w:rPr>
+          <w:rFonts w:ascii="Times New Roman" w:hAnsi="Times New Roman" w:cs="Times New Roman"/>
+          <w:sz w:val="24"/>
+          <w:szCs w:val="24"/>
+        </w:rPr>
+        <w:t xml:space="preserve"> krokach symulacji pro</w:t>
+      </w:r>
+      <w:r>
+        <w:rPr>
+          <w:rFonts w:ascii="Times New Roman" w:hAnsi="Times New Roman" w:cs="Times New Roman"/>
+          <w:sz w:val="24"/>
+          <w:szCs w:val="24"/>
+        </w:rPr>
+        <w:t>gramu ABAQUS. Macierz wynikowa o</w:t>
       </w:r>
       <w:r>
         <w:rPr>
@@ -4134,7 +4189,23 @@
           <w:sz w:val="24"/>
           <w:szCs w:val="24"/>
         </w:rPr>
-        <w:t>Uprzednie zainstalowanie obu modułów na urządzeniu testującym jest wymagane do poprawnego działania oprogramowania.</w:t>
+        <w:t>Uprzednie zainstalowanie obu modułów na urządzeniu testującym jest wymagane</w:t>
+      </w:r>
+      <w:r>
+        <w:rPr>
+          <w:rFonts w:ascii="Times New Roman" w:hAnsi="Times New Roman" w:cs="Times New Roman"/>
+          <w:sz w:val="24"/>
+          <w:szCs w:val="24"/>
+        </w:rPr>
+        <w:t>,</w:t>
+      </w:r>
+      <w:r>
+        <w:rPr>
+          <w:rFonts w:ascii="Times New Roman" w:hAnsi="Times New Roman" w:cs="Times New Roman"/>
+          <w:sz w:val="24"/>
+          <w:szCs w:val="24"/>
+        </w:rPr>
+        <w:t xml:space="preserve"> do poprawnego działania oprogramowania.</w:t>
       </w:r>
       <w:r>
         <w:rPr>
@@ -7129,23 +7200,7 @@
           <w:b/>
           <w:sz w:val="24"/>
         </w:rPr>
-        <w:t>Dane wyj</w:t>
-      </w:r>
-      <w:r>
-        <w:rPr>
-          <w:rFonts w:ascii="Times New Roman" w:hAnsi="Times New Roman" w:cs="Times New Roman"/>
-          <w:b/>
-          <w:sz w:val="24"/>
-        </w:rPr>
-        <w:t>ś</w:t>
-      </w:r>
-      <w:r>
-        <w:rPr>
-          <w:rFonts w:ascii="Times New Roman" w:hAnsi="Times New Roman" w:cs="Times New Roman"/>
-          <w:b/>
-          <w:sz w:val="24"/>
-        </w:rPr>
-        <w:t>ciowe:</w:t>
+        <w:t>Dane wyjściowe:</w:t>
       </w:r>
     </w:p>
     <w:p>
@@ -7427,6 +7482,15 @@
         </w:rPr>
         <w:t>frame</w:t>
       </w:r>
+      <w:r>
+        <w:rPr>
+          <w:rFonts w:ascii="Times New Roman" w:hAnsi="Times New Roman" w:cs="Times New Roman"/>
+          <w:sz w:val="24"/>
+        </w:rPr>
+        <w:t>’u</w:t>
+      </w:r>
+      <w:bookmarkStart w:id="10" w:name="_GoBack"/>
+      <w:bookmarkEnd w:id="10"/>
       <w:proofErr w:type="spellEnd"/>
       <w:r>
         <w:rPr>
@@ -7679,23 +7743,7 @@
           <w:b/>
           <w:sz w:val="24"/>
         </w:rPr>
-        <w:t xml:space="preserve">Dane </w:t>
-      </w:r>
-      <w:r>
-        <w:rPr>
-          <w:rFonts w:ascii="Times New Roman" w:hAnsi="Times New Roman" w:cs="Times New Roman"/>
-          <w:b/>
-          <w:sz w:val="24"/>
-        </w:rPr>
-        <w:t>wejściowe</w:t>
-      </w:r>
-      <w:r>
-        <w:rPr>
-          <w:rFonts w:ascii="Times New Roman" w:hAnsi="Times New Roman" w:cs="Times New Roman"/>
-          <w:b/>
-          <w:sz w:val="24"/>
-        </w:rPr>
-        <w:t>:</w:t>
+        <w:t>Dane wejściowe:</w:t>
       </w:r>
     </w:p>
     <w:p>
@@ -7765,21 +7813,7 @@
           <w:rFonts w:ascii="Times New Roman" w:hAnsi="Times New Roman" w:cs="Times New Roman"/>
           <w:sz w:val="24"/>
         </w:rPr>
-        <w:t xml:space="preserve"> - nazwa danych </w:t>
-      </w:r>
-      <w:r>
-        <w:rPr>
-          <w:rFonts w:ascii="Times New Roman" w:hAnsi="Times New Roman" w:cs="Times New Roman"/>
-          <w:sz w:val="24"/>
-        </w:rPr>
-        <w:t>wyjściowych</w:t>
-      </w:r>
-      <w:r>
-        <w:rPr>
-          <w:rFonts w:ascii="Times New Roman" w:hAnsi="Times New Roman" w:cs="Times New Roman"/>
-          <w:sz w:val="24"/>
-        </w:rPr>
-        <w:t xml:space="preserve">, </w:t>
+        <w:t xml:space="preserve"> - nazwa danych wyjściowych, </w:t>
       </w:r>
       <w:r>
         <w:rPr>
@@ -7793,21 +7827,7 @@
           <w:rFonts w:ascii="Times New Roman" w:hAnsi="Times New Roman" w:cs="Times New Roman"/>
           <w:sz w:val="24"/>
         </w:rPr>
-        <w:t>których</w:t>
-      </w:r>
-      <w:r>
-        <w:rPr>
-          <w:rFonts w:ascii="Times New Roman" w:hAnsi="Times New Roman" w:cs="Times New Roman"/>
-          <w:sz w:val="24"/>
-        </w:rPr>
-        <w:t xml:space="preserve"> wyniki chcemy </w:t>
-      </w:r>
-      <w:r>
-        <w:rPr>
-          <w:rFonts w:ascii="Times New Roman" w:hAnsi="Times New Roman" w:cs="Times New Roman"/>
-          <w:sz w:val="24"/>
-        </w:rPr>
-        <w:t>uzyskać</w:t>
+        <w:t>których wyniki chcemy uzyskać</w:t>
       </w:r>
     </w:p>
     <w:p>
@@ -7842,21 +7862,7 @@
           <w:rFonts w:ascii="Times New Roman" w:hAnsi="Times New Roman" w:cs="Times New Roman"/>
           <w:sz w:val="24"/>
         </w:rPr>
-        <w:t xml:space="preserve"> - nazwa </w:t>
-      </w:r>
-      <w:r>
-        <w:rPr>
-          <w:rFonts w:ascii="Times New Roman" w:hAnsi="Times New Roman" w:cs="Times New Roman"/>
-          <w:sz w:val="24"/>
-        </w:rPr>
-        <w:t>części</w:t>
-      </w:r>
-      <w:r>
-        <w:rPr>
-          <w:rFonts w:ascii="Times New Roman" w:hAnsi="Times New Roman" w:cs="Times New Roman"/>
-          <w:sz w:val="24"/>
-        </w:rPr>
-        <w:t xml:space="preserve"> modelu</w:t>
+        <w:t xml:space="preserve"> - nazwa części modelu</w:t>
       </w:r>
     </w:p>
     <w:p>
@@ -7941,23 +7947,7 @@
           <w:b/>
           <w:sz w:val="24"/>
         </w:rPr>
-        <w:t>Dane wyj</w:t>
-      </w:r>
-      <w:r>
-        <w:rPr>
-          <w:rFonts w:ascii="Times New Roman" w:hAnsi="Times New Roman" w:cs="Times New Roman"/>
-          <w:b/>
-          <w:sz w:val="24"/>
-        </w:rPr>
-        <w:t>ś</w:t>
-      </w:r>
-      <w:r>
-        <w:rPr>
-          <w:rFonts w:ascii="Times New Roman" w:hAnsi="Times New Roman" w:cs="Times New Roman"/>
-          <w:b/>
-          <w:sz w:val="24"/>
-        </w:rPr>
-        <w:t>ciowe:</w:t>
+        <w:t>Dane wyjściowe:</w:t>
       </w:r>
     </w:p>
     <w:p>
@@ -8072,23 +8062,7 @@
           <w:b/>
           <w:sz w:val="24"/>
         </w:rPr>
-        <w:t xml:space="preserve">Opis </w:t>
-      </w:r>
-      <w:r>
-        <w:rPr>
-          <w:rFonts w:ascii="Times New Roman" w:hAnsi="Times New Roman" w:cs="Times New Roman"/>
-          <w:b/>
-          <w:sz w:val="24"/>
-        </w:rPr>
-        <w:t>działania</w:t>
-      </w:r>
-      <w:r>
-        <w:rPr>
-          <w:rFonts w:ascii="Times New Roman" w:hAnsi="Times New Roman" w:cs="Times New Roman"/>
-          <w:b/>
-          <w:sz w:val="24"/>
-        </w:rPr>
-        <w:t>:</w:t>
+        <w:t>Opis działania:</w:t>
       </w:r>
     </w:p>
     <w:p>
@@ -8105,21 +8079,7 @@
           <w:rFonts w:ascii="Times New Roman" w:hAnsi="Times New Roman" w:cs="Times New Roman"/>
           <w:sz w:val="24"/>
         </w:rPr>
-        <w:t xml:space="preserve">Funkcja generuje tablice </w:t>
-      </w:r>
-      <w:r>
-        <w:rPr>
-          <w:rFonts w:ascii="Times New Roman" w:hAnsi="Times New Roman" w:cs="Times New Roman"/>
-          <w:sz w:val="24"/>
-        </w:rPr>
-        <w:t>trójwymiarową</w:t>
-      </w:r>
-      <w:r>
-        <w:rPr>
-          <w:rFonts w:ascii="Times New Roman" w:hAnsi="Times New Roman" w:cs="Times New Roman"/>
-          <w:sz w:val="24"/>
-        </w:rPr>
-        <w:t xml:space="preserve"> o wymiarach [</w:t>
+        <w:t>Funkcja generuje tablice trójwymiarową o wymiarach [</w:t>
       </w:r>
       <w:proofErr w:type="spellStart"/>
       <w:r>
@@ -8163,42 +8123,7 @@
           <w:rFonts w:ascii="Times New Roman" w:hAnsi="Times New Roman" w:cs="Times New Roman"/>
           <w:sz w:val="24"/>
         </w:rPr>
-        <w:t>ęzłów</w:t>
-      </w:r>
-      <w:r>
-        <w:rPr>
-          <w:rFonts w:ascii="Times New Roman" w:hAnsi="Times New Roman" w:cs="Times New Roman"/>
-          <w:sz w:val="24"/>
-        </w:rPr>
-        <w:t xml:space="preserve">][3-liczba </w:t>
-      </w:r>
-      <w:r>
-        <w:rPr>
-          <w:rFonts w:ascii="Times New Roman" w:hAnsi="Times New Roman" w:cs="Times New Roman"/>
-          <w:sz w:val="24"/>
-        </w:rPr>
-        <w:t>współrzędnych</w:t>
-      </w:r>
-      <w:r>
-        <w:rPr>
-          <w:rFonts w:ascii="Times New Roman" w:hAnsi="Times New Roman" w:cs="Times New Roman"/>
-          <w:sz w:val="24"/>
-        </w:rPr>
-        <w:t xml:space="preserve"> np. </w:t>
-      </w:r>
-      <w:r>
-        <w:rPr>
-          <w:rFonts w:ascii="Times New Roman" w:hAnsi="Times New Roman" w:cs="Times New Roman"/>
-          <w:sz w:val="24"/>
-        </w:rPr>
-        <w:t>przemieszczeń</w:t>
-      </w:r>
-      <w:r>
-        <w:rPr>
-          <w:rFonts w:ascii="Times New Roman" w:hAnsi="Times New Roman" w:cs="Times New Roman"/>
-          <w:sz w:val="24"/>
-        </w:rPr>
-        <w:t xml:space="preserve"> 'U'] [</w:t>
+        <w:t>ęzłów][3-liczba współrzędnych np. przemieszczeń 'U'] [</w:t>
       </w:r>
       <w:proofErr w:type="spellStart"/>
       <w:r>
@@ -8247,21 +8172,7 @@
           <w:rFonts w:ascii="Times New Roman" w:hAnsi="Times New Roman" w:cs="Times New Roman"/>
           <w:sz w:val="24"/>
         </w:rPr>
-        <w:t xml:space="preserve">Funkcja generuje tablice dwuwymiarowa dla </w:t>
-      </w:r>
-      <w:r>
-        <w:rPr>
-          <w:rFonts w:ascii="Times New Roman" w:hAnsi="Times New Roman" w:cs="Times New Roman"/>
-          <w:sz w:val="24"/>
-        </w:rPr>
-        <w:t>każdego</w:t>
-      </w:r>
-      <w:r>
-        <w:rPr>
-          <w:rFonts w:ascii="Times New Roman" w:hAnsi="Times New Roman" w:cs="Times New Roman"/>
-          <w:sz w:val="24"/>
-        </w:rPr>
-        <w:t xml:space="preserve"> </w:t>
+        <w:t xml:space="preserve">Funkcja generuje tablice dwuwymiarowa dla każdego </w:t>
       </w:r>
       <w:proofErr w:type="spellStart"/>
       <w:r>
@@ -8271,27 +8182,20 @@
         </w:rPr>
         <w:t>frame</w:t>
       </w:r>
-      <w:proofErr w:type="spellEnd"/>
-      <w:r>
-        <w:rPr>
-          <w:rFonts w:ascii="Times New Roman" w:hAnsi="Times New Roman" w:cs="Times New Roman"/>
-          <w:sz w:val="24"/>
-        </w:rPr>
-        <w:t xml:space="preserve">, a </w:t>
-      </w:r>
-      <w:r>
-        <w:rPr>
-          <w:rFonts w:ascii="Times New Roman" w:hAnsi="Times New Roman" w:cs="Times New Roman"/>
-          <w:sz w:val="24"/>
-        </w:rPr>
-        <w:t>następnie</w:t>
-      </w:r>
-      <w:r>
-        <w:rPr>
-          <w:rFonts w:ascii="Times New Roman" w:hAnsi="Times New Roman" w:cs="Times New Roman"/>
-          <w:sz w:val="24"/>
-        </w:rPr>
-        <w:t xml:space="preserve"> 'skleja' t</w:t>
+      <w:r>
+        <w:rPr>
+          <w:rFonts w:ascii="Times New Roman" w:hAnsi="Times New Roman" w:cs="Times New Roman"/>
+          <w:sz w:val="24"/>
+        </w:rPr>
+        <w:t>’u</w:t>
+      </w:r>
+      <w:proofErr w:type="spellEnd"/>
+      <w:r>
+        <w:rPr>
+          <w:rFonts w:ascii="Times New Roman" w:hAnsi="Times New Roman" w:cs="Times New Roman"/>
+          <w:sz w:val="24"/>
+        </w:rPr>
+        <w:t>, a następnie 'skleja' t</w:t>
       </w:r>
       <w:r>
         <w:rPr>
@@ -8305,49 +8209,7 @@
           <w:rFonts w:ascii="Times New Roman" w:hAnsi="Times New Roman" w:cs="Times New Roman"/>
           <w:sz w:val="24"/>
         </w:rPr>
-        <w:t xml:space="preserve"> </w:t>
-      </w:r>
-      <w:r>
-        <w:rPr>
-          <w:rFonts w:ascii="Times New Roman" w:hAnsi="Times New Roman" w:cs="Times New Roman"/>
-          <w:sz w:val="24"/>
-        </w:rPr>
-        <w:t>tworząc</w:t>
-      </w:r>
-      <w:r>
-        <w:rPr>
-          <w:rFonts w:ascii="Times New Roman" w:hAnsi="Times New Roman" w:cs="Times New Roman"/>
-          <w:sz w:val="24"/>
-        </w:rPr>
-        <w:t xml:space="preserve"> </w:t>
-      </w:r>
-      <w:r>
-        <w:rPr>
-          <w:rFonts w:ascii="Times New Roman" w:hAnsi="Times New Roman" w:cs="Times New Roman"/>
-          <w:sz w:val="24"/>
-        </w:rPr>
-        <w:t>wyjściowa</w:t>
-      </w:r>
-      <w:r>
-        <w:rPr>
-          <w:rFonts w:ascii="Times New Roman" w:hAnsi="Times New Roman" w:cs="Times New Roman"/>
-          <w:sz w:val="24"/>
-        </w:rPr>
-        <w:t xml:space="preserve"> tablice </w:t>
-      </w:r>
-      <w:r>
-        <w:rPr>
-          <w:rFonts w:ascii="Times New Roman" w:hAnsi="Times New Roman" w:cs="Times New Roman"/>
-          <w:sz w:val="24"/>
-        </w:rPr>
-        <w:t>trójwymiarową</w:t>
-      </w:r>
-      <w:r>
-        <w:rPr>
-          <w:rFonts w:ascii="Times New Roman" w:hAnsi="Times New Roman" w:cs="Times New Roman"/>
-          <w:sz w:val="24"/>
-        </w:rPr>
-        <w:t xml:space="preserve">.   </w:t>
+        <w:t xml:space="preserve"> tworząc wyjściowa tablice trójwymiarową.   </w:t>
       </w:r>
     </w:p>
     <w:p>
@@ -8370,7 +8232,6 @@
         <w:rPr>
           <w:rFonts w:ascii="Times New Roman" w:hAnsi="Times New Roman" w:cs="Times New Roman"/>
           <w:sz w:val="24"/>
-          <w:lang w:val="en-US"/>
         </w:rPr>
       </w:pPr>
       <w:r>
@@ -8391,7 +8252,6 @@
           <w:rFonts w:ascii="Times New Roman" w:hAnsi="Times New Roman" w:cs="Times New Roman"/>
           <w:b/>
           <w:sz w:val="24"/>
-          <w:lang w:val="en-US"/>
         </w:rPr>
       </w:pPr>
     </w:p>
@@ -8453,7 +8313,7 @@
           <w:sz w:val="24"/>
         </w:rPr>
       </w:pPr>
-      <w:bookmarkStart w:id="10" w:name="_Toc389574376"/>
+      <w:bookmarkStart w:id="11" w:name="_Toc389574376"/>
       <w:r>
         <w:rPr>
           <w:rFonts w:ascii="Times New Roman" w:hAnsi="Times New Roman" w:cs="Times New Roman"/>
@@ -8461,7 +8321,7 @@
         </w:rPr>
         <w:t>4. Podsumowanie, wnioski i możliwości rozbudowy projektu</w:t>
       </w:r>
-      <w:bookmarkEnd w:id="10"/>
+      <w:bookmarkEnd w:id="11"/>
     </w:p>
     <w:p>
       <w:pPr>
@@ -8660,7 +8520,7 @@
           <w:szCs w:val="28"/>
         </w:rPr>
       </w:pPr>
-      <w:bookmarkStart w:id="11" w:name="_Toc389574377"/>
+      <w:bookmarkStart w:id="12" w:name="_Toc389574377"/>
       <w:r>
         <w:rPr>
           <w:rFonts w:ascii="Times New Roman" w:hAnsi="Times New Roman" w:cs="Times New Roman"/>
@@ -8677,8 +8537,6 @@
           <w:color w:val="auto"/>
         </w:rPr>
       </w:pPr>
-      <w:bookmarkStart w:id="12" w:name="_GoBack"/>
-      <w:bookmarkEnd w:id="12"/>
       <w:r>
         <w:rPr>
           <w:rFonts w:ascii="Times New Roman" w:hAnsi="Times New Roman" w:cs="Times New Roman"/>
@@ -8687,7 +8545,7 @@
         <w:lastRenderedPageBreak/>
         <w:t>5. Bibliografia</w:t>
       </w:r>
-      <w:bookmarkEnd w:id="11"/>
+      <w:bookmarkEnd w:id="12"/>
     </w:p>
     <w:p>
       <w:pPr>
@@ -9079,17 +8937,7 @@
           <w:szCs w:val="24"/>
           <w:lang w:val="en-US"/>
         </w:rPr>
-        <w:t xml:space="preserve"> Scripting Reference Manual</w:t>
-      </w:r>
-      <w:r>
-        <w:rPr>
-          <w:rFonts w:ascii="Times New Roman" w:hAnsi="Times New Roman" w:cs="Times New Roman"/>
-          <w:bCs/>
-          <w:sz w:val="24"/>
-          <w:szCs w:val="24"/>
-          <w:lang w:val="en-US"/>
-        </w:rPr>
-        <w:t>, SIMULIA, 2010</w:t>
+        <w:t xml:space="preserve"> Scripting Reference Manual, SIMULIA, 2010</w:t>
       </w:r>
     </w:p>
     <w:p>
@@ -9129,27 +8977,7 @@
           <w:szCs w:val="24"/>
           <w:lang w:val="en-US"/>
         </w:rPr>
-        <w:t xml:space="preserve"> Scripting User’s Manual</w:t>
-      </w:r>
-      <w:r>
-        <w:rPr>
-          <w:rFonts w:ascii="Times New Roman" w:hAnsi="Times New Roman" w:cs="Times New Roman"/>
-          <w:bCs/>
-          <w:sz w:val="24"/>
-          <w:szCs w:val="24"/>
-          <w:lang w:val="en-US"/>
-        </w:rPr>
-        <w:t xml:space="preserve">, </w:t>
-      </w:r>
-      <w:r>
-        <w:rPr>
-          <w:rFonts w:ascii="Times New Roman" w:hAnsi="Times New Roman" w:cs="Times New Roman"/>
-          <w:bCs/>
-          <w:sz w:val="24"/>
-          <w:szCs w:val="24"/>
-          <w:lang w:val="en-US"/>
-        </w:rPr>
-        <w:t>SIMULIA, 2010</w:t>
+        <w:t xml:space="preserve"> Scripting User’s Manual, SIMULIA, 2010</w:t>
       </w:r>
     </w:p>
     <w:p>
@@ -9191,47 +9019,7 @@
           <w:szCs w:val="24"/>
           <w:lang w:val="en-US"/>
         </w:rPr>
-        <w:t xml:space="preserve"> Analysis</w:t>
-      </w:r>
-      <w:r>
-        <w:rPr>
-          <w:rFonts w:ascii="Times New Roman" w:hAnsi="Times New Roman" w:cs="Times New Roman"/>
-          <w:bCs/>
-          <w:sz w:val="24"/>
-          <w:szCs w:val="24"/>
-          <w:lang w:val="en-US"/>
-        </w:rPr>
-        <w:t xml:space="preserve"> </w:t>
-      </w:r>
-      <w:r>
-        <w:rPr>
-          <w:rFonts w:ascii="Times New Roman" w:hAnsi="Times New Roman" w:cs="Times New Roman"/>
-          <w:bCs/>
-          <w:sz w:val="24"/>
-          <w:szCs w:val="24"/>
-          <w:lang w:val="en-US"/>
-        </w:rPr>
-        <w:t>User’s Manual</w:t>
-      </w:r>
-      <w:r>
-        <w:rPr>
-          <w:rFonts w:ascii="Times New Roman" w:hAnsi="Times New Roman" w:cs="Times New Roman"/>
-          <w:bCs/>
-          <w:sz w:val="24"/>
-          <w:szCs w:val="24"/>
-          <w:lang w:val="en-US"/>
-        </w:rPr>
-        <w:t xml:space="preserve"> </w:t>
-      </w:r>
-      <w:r>
-        <w:rPr>
-          <w:rFonts w:ascii="Times New Roman" w:hAnsi="Times New Roman" w:cs="Times New Roman"/>
-          <w:bCs/>
-          <w:sz w:val="24"/>
-          <w:szCs w:val="24"/>
-          <w:lang w:val="en-US"/>
-        </w:rPr>
-        <w:t>Volume II, SIMULIA, 2010</w:t>
+        <w:t xml:space="preserve"> Analysis User’s Manual Volume II, SIMULIA, 2010</w:t>
       </w:r>
     </w:p>
     <w:p>
@@ -9279,8 +9067,9 @@
           <w:szCs w:val="24"/>
           <w:lang w:val="en-US"/>
         </w:rPr>
-        <w:t xml:space="preserve">,  </w:t>
-      </w:r>
+        <w:t xml:space="preserve">,  Introduction to Finite Element Analysis Using MATLAB® and </w:t>
+      </w:r>
+      <w:proofErr w:type="spellStart"/>
       <w:r>
         <w:rPr>
           <w:rFonts w:ascii="Times New Roman" w:hAnsi="Times New Roman" w:cs="Times New Roman"/>
@@ -9288,8 +9077,9 @@
           <w:szCs w:val="24"/>
           <w:lang w:val="en-US"/>
         </w:rPr>
-        <w:t>Introduction to</w:t>
-      </w:r>
+        <w:t>Abaqus</w:t>
+      </w:r>
+      <w:proofErr w:type="spellEnd"/>
       <w:r>
         <w:rPr>
           <w:rFonts w:ascii="Times New Roman" w:hAnsi="Times New Roman" w:cs="Times New Roman"/>
@@ -9297,81 +9087,7 @@
           <w:szCs w:val="24"/>
           <w:lang w:val="en-US"/>
         </w:rPr>
-        <w:t xml:space="preserve"> </w:t>
-      </w:r>
-      <w:r>
-        <w:rPr>
-          <w:rFonts w:ascii="Times New Roman" w:hAnsi="Times New Roman" w:cs="Times New Roman"/>
-          <w:sz w:val="24"/>
-          <w:szCs w:val="24"/>
-          <w:lang w:val="en-US"/>
-        </w:rPr>
-        <w:t>Finite Element Analysis</w:t>
-      </w:r>
-      <w:r>
-        <w:rPr>
-          <w:rFonts w:ascii="Times New Roman" w:hAnsi="Times New Roman" w:cs="Times New Roman"/>
-          <w:sz w:val="24"/>
-          <w:szCs w:val="24"/>
-          <w:lang w:val="en-US"/>
-        </w:rPr>
-        <w:t xml:space="preserve"> </w:t>
-      </w:r>
-      <w:r>
-        <w:rPr>
-          <w:rFonts w:ascii="Times New Roman" w:hAnsi="Times New Roman" w:cs="Times New Roman"/>
-          <w:sz w:val="24"/>
-          <w:szCs w:val="24"/>
-          <w:lang w:val="en-US"/>
-        </w:rPr>
-        <w:t>Using MATLAB® and</w:t>
-      </w:r>
-      <w:r>
-        <w:rPr>
-          <w:rFonts w:ascii="Times New Roman" w:hAnsi="Times New Roman" w:cs="Times New Roman"/>
-          <w:sz w:val="24"/>
-          <w:szCs w:val="24"/>
-          <w:lang w:val="en-US"/>
-        </w:rPr>
-        <w:t xml:space="preserve"> </w:t>
-      </w:r>
-      <w:proofErr w:type="spellStart"/>
-      <w:r>
-        <w:rPr>
-          <w:rFonts w:ascii="Times New Roman" w:hAnsi="Times New Roman" w:cs="Times New Roman"/>
-          <w:sz w:val="24"/>
-          <w:szCs w:val="24"/>
-          <w:lang w:val="en-US"/>
-        </w:rPr>
-        <w:t>Abaqus</w:t>
-      </w:r>
-      <w:proofErr w:type="spellEnd"/>
-      <w:r>
-        <w:rPr>
-          <w:rFonts w:ascii="Times New Roman" w:hAnsi="Times New Roman" w:cs="Times New Roman"/>
-          <w:sz w:val="24"/>
-          <w:szCs w:val="24"/>
-          <w:lang w:val="en-US"/>
-        </w:rPr>
-        <w:t xml:space="preserve">,  </w:t>
-      </w:r>
-      <w:r>
-        <w:rPr>
-          <w:rFonts w:ascii="Times New Roman" w:hAnsi="Times New Roman" w:cs="Times New Roman"/>
-          <w:sz w:val="24"/>
-          <w:szCs w:val="24"/>
-          <w:lang w:val="en-US"/>
-        </w:rPr>
-        <w:t>CRC Press</w:t>
-      </w:r>
-      <w:r>
-        <w:rPr>
-          <w:rFonts w:ascii="Times New Roman" w:hAnsi="Times New Roman" w:cs="Times New Roman"/>
-          <w:sz w:val="24"/>
-          <w:szCs w:val="24"/>
-          <w:lang w:val="en-US"/>
-        </w:rPr>
-        <w:t xml:space="preserve">, 2013 r. </w:t>
+        <w:t xml:space="preserve">,  CRC Press, 2013 r. </w:t>
       </w:r>
     </w:p>
     <w:p>
@@ -12910,7 +12626,7 @@
 </file>
 
 <file path=customXml/itemProps1.xml><?xml version="1.0" encoding="utf-8"?>
-<ds:datastoreItem xmlns:ds="http://schemas.openxmlformats.org/officeDocument/2006/customXml" ds:itemID="{AE1B4671-B9EC-48CB-A643-5A88887CF08F}">
+<ds:datastoreItem xmlns:ds="http://schemas.openxmlformats.org/officeDocument/2006/customXml" ds:itemID="{9B220BF6-A066-4026-9AE8-13A83421D131}">
   <ds:schemaRefs>
     <ds:schemaRef ds:uri="http://schemas.openxmlformats.org/officeDocument/2006/bibliography"/>
   </ds:schemaRefs>

</xml_diff>